<commit_message>
- Rescaled Room: earth_moon to 9000px - Moved initial instance creation to earth_moon - Room_scale & zoom remains in camera due to creation order in GameMaker - Sprites for Earth updated to new scale regime (1px = 100km) - Left Moon sprites unchanged (moon is about 30% larger than normal!) - Tidied up parent/child code relationships - Shuttles and Spaceships point in direction of travel, asteroids rotate, spacestations tidally locked to Earth. - Items triggering "landed" (orbit=0) are now destroyed. - Added asteroids!!
</commit_message>
<xml_diff>
--- a/Lagrange.docx
+++ b/Lagrange.docx
@@ -162,110 +162,145 @@
     </w:p>
     <w:p>
       <w:r>
-        <w:t xml:space="preserve">1. Download </w:t>
+        <w:t xml:space="preserve">Linking </w:t>
       </w:r>
       <w:proofErr w:type="spellStart"/>
       <w:r>
-        <w:t>SourceTree</w:t>
+        <w:t>GameMaker</w:t>
       </w:r>
       <w:proofErr w:type="spellEnd"/>
-    </w:p>
-    <w:p>
-      <w:r>
-        <w:t xml:space="preserve">Pringle: 2. Clone your repo from </w:t>
-      </w:r>
-      <w:proofErr w:type="spellStart"/>
-      <w:r>
-        <w:t>github</w:t>
-      </w:r>
-      <w:proofErr w:type="spellEnd"/>
-      <w:r>
-        <w:t xml:space="preserve"> to whatever folder you want to work from on your local machine.</w:t>
-      </w:r>
-    </w:p>
-    <w:p>
-      <w:r>
-        <w:t xml:space="preserve">Pringle: 3. Copy your </w:t>
-      </w:r>
-      <w:proofErr w:type="spellStart"/>
-      <w:r>
-        <w:t>gamemaker</w:t>
-      </w:r>
-      <w:proofErr w:type="spellEnd"/>
-      <w:r>
-        <w:t xml:space="preserve"> work into that same folder</w:t>
-      </w:r>
-    </w:p>
-    <w:p>
-      <w:bookmarkStart w:id="0" w:name="_GoBack"/>
-      <w:bookmarkEnd w:id="0"/>
-      <w:r>
-        <w:t>Pringle: 4. Make a .</w:t>
-      </w:r>
-      <w:proofErr w:type="spellStart"/>
-      <w:r>
-        <w:t>gitignore</w:t>
-      </w:r>
-      <w:proofErr w:type="spellEnd"/>
-      <w:r>
-        <w:t xml:space="preserve"> file with your build directories in it.</w:t>
-      </w:r>
-    </w:p>
-    <w:p>
-      <w:r>
-        <w:t>Pringle: 5. Commit everything that's left.</w:t>
-      </w:r>
-    </w:p>
-    <w:p>
-      <w:r>
-        <w:t>Pringle: 6. Push!</w:t>
-      </w:r>
-      <w:r>
-        <w:t xml:space="preserve"> </w:t>
-      </w:r>
-    </w:p>
-    <w:p>
+      <w:r>
+        <w:t xml:space="preserve"> to Git:</w:t>
+      </w:r>
+    </w:p>
+    <w:bookmarkStart w:id="0" w:name="_GoBack"/>
+    <w:p>
+      <w:pPr>
+        <w:pStyle w:val="ListParagraph"/>
+        <w:numPr>
+          <w:ilvl w:val="0"/>
+          <w:numId w:val="3"/>
+        </w:numPr>
+      </w:pPr>
+      <w:r>
+        <w:fldChar w:fldCharType="begin"/>
+      </w:r>
+      <w:r>
+        <w:instrText xml:space="preserve"> HYPERLINK "</w:instrText>
+      </w:r>
+      <w:r>
+        <w:instrText>https://help.yoyogames.com/hc/en-us/articles/216754908-SCM-Part-1-GameMaker-Studio-Source-Control-Management</w:instrText>
+      </w:r>
+      <w:r>
+        <w:instrText xml:space="preserve">" </w:instrText>
+      </w:r>
+      <w:r>
+        <w:fldChar w:fldCharType="separate"/>
+      </w:r>
+      <w:r>
+        <w:rPr>
+          <w:rStyle w:val="Hyperlink"/>
+        </w:rPr>
+        <w:t>https://help.yoyogames.com/hc/en-us/articles/216754908-SCM-Part-1-GameMaker-Studio-Source-Control-Management</w:t>
+      </w:r>
+      <w:r>
+        <w:fldChar w:fldCharType="end"/>
+      </w:r>
+    </w:p>
+    <w:p>
+      <w:pPr>
+        <w:pStyle w:val="ListParagraph"/>
+        <w:numPr>
+          <w:ilvl w:val="0"/>
+          <w:numId w:val="3"/>
+        </w:numPr>
+      </w:pPr>
       <w:hyperlink r:id="rId8" w:history="1">
         <w:r>
           <w:rPr>
             <w:rStyle w:val="Hyperlink"/>
           </w:rPr>
-          <w:pict>
-            <v:shapetype id="_x0000_t75" coordsize="21600,21600" o:spt="75" o:preferrelative="t" path="m@4@5l@4@11@9@11@9@5xe" filled="f" stroked="f">
-              <v:stroke joinstyle="miter"/>
-              <v:formulas>
-                <v:f eqn="if lineDrawn pixelLineWidth 0"/>
-                <v:f eqn="sum @0 1 0"/>
-                <v:f eqn="sum 0 0 @1"/>
-                <v:f eqn="prod @2 1 2"/>
-                <v:f eqn="prod @3 21600 pixelWidth"/>
-                <v:f eqn="prod @3 21600 pixelHeight"/>
-                <v:f eqn="sum @0 0 1"/>
-                <v:f eqn="prod @6 1 2"/>
-                <v:f eqn="prod @7 21600 pixelWidth"/>
-                <v:f eqn="sum @8 21600 0"/>
-                <v:f eqn="prod @7 21600 pixelHeight"/>
-                <v:f eqn="sum @10 21600 0"/>
-              </v:formulas>
-              <v:path o:extrusionok="f" gradientshapeok="t" o:connecttype="rect"/>
-              <o:lock v:ext="edit" aspectratio="t"/>
-            </v:shapetype>
-            <v:shape id="_x0000_i1025" type="#_x0000_t75" style="width:450.6pt;height:549pt">
-              <v:imagedata r:id="rId9" o:title="deltaV"/>
-            </v:shape>
-          </w:pict>
+          <w:t>https://help.yoyogames.com/hc/en-us/articles/216754958-SCM-Part-6a-Configurations-for-GIT</w:t>
         </w:r>
+      </w:hyperlink>
+    </w:p>
+    <w:p>
+      <w:pPr>
+        <w:pStyle w:val="ListParagraph"/>
+        <w:numPr>
+          <w:ilvl w:val="0"/>
+          <w:numId w:val="3"/>
+        </w:numPr>
+      </w:pPr>
+      <w:hyperlink r:id="rId9" w:history="1">
         <w:r>
           <w:rPr>
             <w:rStyle w:val="Hyperlink"/>
           </w:rPr>
-          <w:t xml:space="preserve"> </w:t>
+          <w:t>https://www.reddit.com/r/gamemaker/comments/2k5ejp/using_git_revision_control_with_gamemaker_studio/</w:t>
         </w:r>
       </w:hyperlink>
       <w:r>
         <w:t xml:space="preserve"> </w:t>
       </w:r>
     </w:p>
+    <w:bookmarkEnd w:id="0"/>
+    <w:p>
+      <w:r>
+        <w:lastRenderedPageBreak/>
+        <w:fldChar w:fldCharType="begin"/>
+      </w:r>
+      <w:r>
+        <w:instrText xml:space="preserve"> HYPERLINK "../Pictures/deltaV.png" </w:instrText>
+      </w:r>
+      <w:r>
+        <w:fldChar w:fldCharType="separate"/>
+      </w:r>
+      <w:r>
+        <w:rPr>
+          <w:rStyle w:val="Hyperlink"/>
+        </w:rPr>
+        <w:pict>
+          <v:shapetype id="_x0000_t75" coordsize="21600,21600" o:spt="75" o:preferrelative="t" path="m@4@5l@4@11@9@11@9@5xe" filled="f" stroked="f">
+            <v:stroke joinstyle="miter"/>
+            <v:formulas>
+              <v:f eqn="if lineDrawn pixelLineWidth 0"/>
+              <v:f eqn="sum @0 1 0"/>
+              <v:f eqn="sum 0 0 @1"/>
+              <v:f eqn="prod @2 1 2"/>
+              <v:f eqn="prod @3 21600 pixelWidth"/>
+              <v:f eqn="prod @3 21600 pixelHeight"/>
+              <v:f eqn="sum @0 0 1"/>
+              <v:f eqn="prod @6 1 2"/>
+              <v:f eqn="prod @7 21600 pixelWidth"/>
+              <v:f eqn="sum @8 21600 0"/>
+              <v:f eqn="prod @7 21600 pixelHeight"/>
+              <v:f eqn="sum @10 21600 0"/>
+            </v:formulas>
+            <v:path o:extrusionok="f" gradientshapeok="t" o:connecttype="rect"/>
+            <o:lock v:ext="edit" aspectratio="t"/>
+          </v:shapetype>
+          <v:shape id="_x0000_i1025" type="#_x0000_t75" style="width:450pt;height:546pt">
+            <v:imagedata r:id="rId10" o:title="deltaV"/>
+          </v:shape>
+        </w:pict>
+      </w:r>
+      <w:r>
+        <w:rPr>
+          <w:rStyle w:val="Hyperlink"/>
+        </w:rPr>
+        <w:t xml:space="preserve"> </w:t>
+      </w:r>
+      <w:r>
+        <w:rPr>
+          <w:rStyle w:val="Hyperlink"/>
+        </w:rPr>
+        <w:fldChar w:fldCharType="end"/>
+      </w:r>
+      <w:r>
+        <w:t xml:space="preserve"> </w:t>
+      </w:r>
+    </w:p>
     <w:p>
       <w:pPr>
         <w:pStyle w:val="ListParagraph"/>
@@ -277,7 +312,7 @@
       <w:r>
         <w:t xml:space="preserve">Launch Systems </w:t>
       </w:r>
-      <w:hyperlink r:id="rId10" w:history="1">
+      <w:hyperlink r:id="rId11" w:history="1">
         <w:r>
           <w:rPr>
             <w:rStyle w:val="Hyperlink"/>
@@ -333,7 +368,7 @@
           <w:numId w:val="1"/>
         </w:numPr>
       </w:pPr>
-      <w:hyperlink r:id="rId11" w:history="1">
+      <w:hyperlink r:id="rId12" w:history="1">
         <w:r>
           <w:rPr>
             <w:rStyle w:val="Hyperlink"/>
@@ -353,7 +388,7 @@
           <w:numId w:val="1"/>
         </w:numPr>
       </w:pPr>
-      <w:hyperlink r:id="rId12" w:history="1">
+      <w:hyperlink r:id="rId13" w:history="1">
         <w:r>
           <w:rPr>
             <w:rStyle w:val="Hyperlink"/>
@@ -397,7 +432,7 @@
           <w:numId w:val="1"/>
         </w:numPr>
       </w:pPr>
-      <w:hyperlink r:id="rId13" w:history="1">
+      <w:hyperlink r:id="rId14" w:history="1">
         <w:r>
           <w:rPr>
             <w:rStyle w:val="Hyperlink"/>
@@ -417,7 +452,7 @@
           <w:numId w:val="1"/>
         </w:numPr>
       </w:pPr>
-      <w:hyperlink r:id="rId14" w:history="1">
+      <w:hyperlink r:id="rId15" w:history="1">
         <w:r>
           <w:rPr>
             <w:rStyle w:val="Hyperlink"/>
@@ -508,7 +543,7 @@
                     </pic:cNvPicPr>
                   </pic:nvPicPr>
                   <pic:blipFill>
-                    <a:blip r:embed="rId15">
+                    <a:blip r:embed="rId16">
                       <a:extLst>
                         <a:ext uri="{28A0092B-C50C-407E-A947-70E740481C1C}">
                           <a14:useLocalDpi xmlns:a14="http://schemas.microsoft.com/office/drawing/2010/main" val="0"/>
@@ -1618,7 +1653,7 @@
       <w:r>
         <w:t xml:space="preserve">The Moon </w:t>
       </w:r>
-      <w:hyperlink r:id="rId16" w:history="1">
+      <w:hyperlink r:id="rId17" w:history="1">
         <w:r>
           <w:rPr>
             <w:rStyle w:val="Hyperlink"/>
@@ -1638,7 +1673,7 @@
           <w:numId w:val="1"/>
         </w:numPr>
       </w:pPr>
-      <w:hyperlink r:id="rId17" w:history="1">
+      <w:hyperlink r:id="rId18" w:history="1">
         <w:r>
           <w:rPr>
             <w:rStyle w:val="Hyperlink"/>
@@ -1667,7 +1702,7 @@
           <w:numId w:val="1"/>
         </w:numPr>
       </w:pPr>
-      <w:hyperlink r:id="rId18" w:history="1">
+      <w:hyperlink r:id="rId19" w:history="1">
         <w:r>
           <w:rPr>
             <w:rStyle w:val="Hyperlink"/>
@@ -1690,7 +1725,7 @@
       <w:r>
         <w:t xml:space="preserve">Mars: </w:t>
       </w:r>
-      <w:hyperlink r:id="rId19" w:history="1">
+      <w:hyperlink r:id="rId20" w:history="1">
         <w:r>
           <w:rPr>
             <w:rStyle w:val="Hyperlink"/>
@@ -1710,7 +1745,7 @@
           <w:numId w:val="1"/>
         </w:numPr>
       </w:pPr>
-      <w:hyperlink r:id="rId20" w:history="1">
+      <w:hyperlink r:id="rId21" w:history="1">
         <w:r>
           <w:rPr>
             <w:rStyle w:val="Hyperlink"/>
@@ -1727,7 +1762,7 @@
           <w:numId w:val="1"/>
         </w:numPr>
       </w:pPr>
-      <w:hyperlink r:id="rId21" w:history="1">
+      <w:hyperlink r:id="rId22" w:history="1">
         <w:r>
           <w:rPr>
             <w:rStyle w:val="Hyperlink"/>
@@ -2258,6 +2293,92 @@
     </w:lvl>
   </w:abstractNum>
   <w:abstractNum w:abstractNumId="1" w15:restartNumberingAfterBreak="0">
+    <w:nsid w:val="32243E07"/>
+    <w:multiLevelType w:val="hybridMultilevel"/>
+    <w:tmpl w:val="8DD49DDC"/>
+    <w:lvl w:ilvl="0" w:tplc="1409000F">
+      <w:start w:val="1"/>
+      <w:numFmt w:val="decimal"/>
+      <w:lvlText w:val="%1."/>
+      <w:lvlJc w:val="left"/>
+      <w:pPr>
+        <w:ind w:left="720" w:hanging="360"/>
+      </w:pPr>
+    </w:lvl>
+    <w:lvl w:ilvl="1" w:tplc="14090019" w:tentative="1">
+      <w:start w:val="1"/>
+      <w:numFmt w:val="lowerLetter"/>
+      <w:lvlText w:val="%2."/>
+      <w:lvlJc w:val="left"/>
+      <w:pPr>
+        <w:ind w:left="1440" w:hanging="360"/>
+      </w:pPr>
+    </w:lvl>
+    <w:lvl w:ilvl="2" w:tplc="1409001B" w:tentative="1">
+      <w:start w:val="1"/>
+      <w:numFmt w:val="lowerRoman"/>
+      <w:lvlText w:val="%3."/>
+      <w:lvlJc w:val="right"/>
+      <w:pPr>
+        <w:ind w:left="2160" w:hanging="180"/>
+      </w:pPr>
+    </w:lvl>
+    <w:lvl w:ilvl="3" w:tplc="1409000F" w:tentative="1">
+      <w:start w:val="1"/>
+      <w:numFmt w:val="decimal"/>
+      <w:lvlText w:val="%4."/>
+      <w:lvlJc w:val="left"/>
+      <w:pPr>
+        <w:ind w:left="2880" w:hanging="360"/>
+      </w:pPr>
+    </w:lvl>
+    <w:lvl w:ilvl="4" w:tplc="14090019" w:tentative="1">
+      <w:start w:val="1"/>
+      <w:numFmt w:val="lowerLetter"/>
+      <w:lvlText w:val="%5."/>
+      <w:lvlJc w:val="left"/>
+      <w:pPr>
+        <w:ind w:left="3600" w:hanging="360"/>
+      </w:pPr>
+    </w:lvl>
+    <w:lvl w:ilvl="5" w:tplc="1409001B" w:tentative="1">
+      <w:start w:val="1"/>
+      <w:numFmt w:val="lowerRoman"/>
+      <w:lvlText w:val="%6."/>
+      <w:lvlJc w:val="right"/>
+      <w:pPr>
+        <w:ind w:left="4320" w:hanging="180"/>
+      </w:pPr>
+    </w:lvl>
+    <w:lvl w:ilvl="6" w:tplc="1409000F" w:tentative="1">
+      <w:start w:val="1"/>
+      <w:numFmt w:val="decimal"/>
+      <w:lvlText w:val="%7."/>
+      <w:lvlJc w:val="left"/>
+      <w:pPr>
+        <w:ind w:left="5040" w:hanging="360"/>
+      </w:pPr>
+    </w:lvl>
+    <w:lvl w:ilvl="7" w:tplc="14090019" w:tentative="1">
+      <w:start w:val="1"/>
+      <w:numFmt w:val="lowerLetter"/>
+      <w:lvlText w:val="%8."/>
+      <w:lvlJc w:val="left"/>
+      <w:pPr>
+        <w:ind w:left="5760" w:hanging="360"/>
+      </w:pPr>
+    </w:lvl>
+    <w:lvl w:ilvl="8" w:tplc="1409001B" w:tentative="1">
+      <w:start w:val="1"/>
+      <w:numFmt w:val="lowerRoman"/>
+      <w:lvlText w:val="%9."/>
+      <w:lvlJc w:val="right"/>
+      <w:pPr>
+        <w:ind w:left="6480" w:hanging="180"/>
+      </w:pPr>
+    </w:lvl>
+  </w:abstractNum>
+  <w:abstractNum w:abstractNumId="2" w15:restartNumberingAfterBreak="0">
     <w:nsid w:val="428E0371"/>
     <w:multiLevelType w:val="hybridMultilevel"/>
     <w:tmpl w:val="F548916E"/>
@@ -2373,6 +2494,9 @@
     <w:abstractNumId w:val="0"/>
   </w:num>
   <w:num w:numId="2">
+    <w:abstractNumId w:val="2"/>
+  </w:num>
+  <w:num w:numId="3">
     <w:abstractNumId w:val="1"/>
   </w:num>
 </w:numbering>

</xml_diff>